<commit_message>
added more parsing commands
</commit_message>
<xml_diff>
--- a/Examples/Results/bl_examples.docx
+++ b/Examples/Results/bl_examples.docx
@@ -1,8 +1,8 @@
 
 <file path=word/document.xml><?xml version="1.0" encoding="utf-8"?>
-<w:document xmlns:w="http://schemas.openxmlformats.org/wordprocessingml/2006/main" xmlns:wp="http://schemas.openxmlformats.org/drawingml/2006/wordprocessingDrawing" xmlns:r="http://schemas.openxmlformats.org/officeDocument/2006/relationships" xmlns:a="http://schemas.openxmlformats.org/drawingml/2006/main" xmlns:w15="http://schemas.microsoft.com/office/word/2012/wordml" xmlns:m="http://schemas.openxmlformats.org/officeDocument/2006/math" xmlns:w14="http://schemas.microsoft.com/office/word/2010/wordml" xmlns:mc="http://schemas.openxmlformats.org/markup-compatibility/2006" xmlns:ns9="http://schemas.openxmlformats.org/schemaLibrary/2006/main" xmlns:wne="http://schemas.microsoft.com/office/word/2006/wordml" xmlns:c="http://schemas.openxmlformats.org/drawingml/2006/chart" xmlns:ns12="http://schemas.openxmlformats.org/drawingml/2006/chartDrawing" xmlns:dgm="http://schemas.openxmlformats.org/drawingml/2006/diagram" xmlns:pic="http://schemas.openxmlformats.org/drawingml/2006/picture" xmlns:xdr="http://schemas.openxmlformats.org/drawingml/2006/spreadsheetDrawing" xmlns:dsp="http://schemas.microsoft.com/office/drawing/2008/diagram" xmlns:ns17="urn:schemas-microsoft-com:office:excel" xmlns:o="urn:schemas-microsoft-com:office:office" xmlns:v="urn:schemas-microsoft-com:vml" xmlns:w10="urn:schemas-microsoft-com:office:word" xmlns:ns21="urn:schemas-microsoft-com:office:powerpoint" xmlns:ns23="http://schemas.microsoft.com/office/2006/coverPageProps" xmlns:odx="http://opendope.org/xpaths" xmlns:odc="http://opendope.org/conditions" xmlns:odq="http://opendope.org/questions" xmlns:oda="http://opendope.org/answers" xmlns:odi="http://opendope.org/components" xmlns:odgm="http://opendope.org/SmartArt/DataHierarchy" xmlns:ns30="http://schemas.openxmlformats.org/officeDocument/2006/bibliography" xmlns:ns31="http://schemas.openxmlformats.org/drawingml/2006/compatibility" xmlns:ns32="http://schemas.openxmlformats.org/drawingml/2006/lockedCanvas" mc:Ignorable="w14 w15">
+<w:document xmlns:w="http://schemas.openxmlformats.org/wordprocessingml/2006/main" xmlns:r="http://schemas.openxmlformats.org/officeDocument/2006/relationships" xmlns:w14="http://schemas.microsoft.com/office/word/2010/wordml" xmlns:wp="http://schemas.openxmlformats.org/drawingml/2006/wordprocessingDrawing" xmlns:a="http://schemas.openxmlformats.org/drawingml/2006/main" xmlns:m="http://schemas.openxmlformats.org/officeDocument/2006/math" xmlns:w15="http://schemas.microsoft.com/office/word/2012/wordml" xmlns:mc="http://schemas.openxmlformats.org/markup-compatibility/2006" xmlns:ns9="http://schemas.openxmlformats.org/schemaLibrary/2006/main" xmlns:wne="http://schemas.microsoft.com/office/word/2006/wordml" xmlns:c="http://schemas.openxmlformats.org/drawingml/2006/chart" xmlns:ns12="http://schemas.openxmlformats.org/drawingml/2006/chartDrawing" xmlns:dgm="http://schemas.openxmlformats.org/drawingml/2006/diagram" xmlns:pic="http://schemas.openxmlformats.org/drawingml/2006/picture" xmlns:xdr="http://schemas.openxmlformats.org/drawingml/2006/spreadsheetDrawing" xmlns:dsp="http://schemas.microsoft.com/office/drawing/2008/diagram" xmlns:ns17="urn:schemas-microsoft-com:office:excel" xmlns:o="urn:schemas-microsoft-com:office:office" xmlns:v="urn:schemas-microsoft-com:vml" xmlns:w10="urn:schemas-microsoft-com:office:word" xmlns:ns21="urn:schemas-microsoft-com:office:powerpoint" xmlns:ns23="http://schemas.microsoft.com/office/2006/coverPageProps" xmlns:odx="http://opendope.org/xpaths" xmlns:odc="http://opendope.org/conditions" xmlns:odq="http://opendope.org/questions" xmlns:oda="http://opendope.org/answers" xmlns:odi="http://opendope.org/components" xmlns:odgm="http://opendope.org/SmartArt/DataHierarchy" xmlns:ns30="http://schemas.openxmlformats.org/officeDocument/2006/bibliography" xmlns:ns31="http://schemas.openxmlformats.org/drawingml/2006/compatibility" xmlns:ns32="http://schemas.openxmlformats.org/drawingml/2006/lockedCanvas" mc:Ignorable="w14 w15">
   <w:body>
-    <w:p w14:paraId="59dc4bd" w14:textId="59dc4bd">
+    <w:p w14:paraId="97e0428" w14:textId="97e0428">
       <w:pPr>
         <w15:collapsed w:val="false"/>
       </w:pPr>
@@ -4198,7 +4198,7 @@
 </file>
 
 <file path=word/styles.xml><?xml version="1.0" encoding="utf-8"?>
-<w:styles xmlns:w="http://schemas.openxmlformats.org/wordprocessingml/2006/main" xmlns:wp="http://schemas.openxmlformats.org/drawingml/2006/wordprocessingDrawing" xmlns:r="http://schemas.openxmlformats.org/officeDocument/2006/relationships" xmlns:a="http://schemas.openxmlformats.org/drawingml/2006/main" xmlns:w15="http://schemas.microsoft.com/office/word/2012/wordml" xmlns:m="http://schemas.openxmlformats.org/officeDocument/2006/math" xmlns:w14="http://schemas.microsoft.com/office/word/2010/wordml" xmlns:mc="http://schemas.openxmlformats.org/markup-compatibility/2006" xmlns:ns9="http://schemas.openxmlformats.org/schemaLibrary/2006/main" xmlns:wne="http://schemas.microsoft.com/office/word/2006/wordml" xmlns:c="http://schemas.openxmlformats.org/drawingml/2006/chart" xmlns:ns12="http://schemas.openxmlformats.org/drawingml/2006/chartDrawing" xmlns:dgm="http://schemas.openxmlformats.org/drawingml/2006/diagram" xmlns:pic="http://schemas.openxmlformats.org/drawingml/2006/picture" xmlns:xdr="http://schemas.openxmlformats.org/drawingml/2006/spreadsheetDrawing" xmlns:dsp="http://schemas.microsoft.com/office/drawing/2008/diagram" xmlns:ns17="urn:schemas-microsoft-com:office:excel" xmlns:o="urn:schemas-microsoft-com:office:office" xmlns:v="urn:schemas-microsoft-com:vml" xmlns:w10="urn:schemas-microsoft-com:office:word" xmlns:ns21="urn:schemas-microsoft-com:office:powerpoint" xmlns:ns23="http://schemas.microsoft.com/office/2006/coverPageProps" xmlns:odx="http://opendope.org/xpaths" xmlns:odc="http://opendope.org/conditions" xmlns:odq="http://opendope.org/questions" xmlns:oda="http://opendope.org/answers" xmlns:odi="http://opendope.org/components" xmlns:odgm="http://opendope.org/SmartArt/DataHierarchy" xmlns:ns30="http://schemas.openxmlformats.org/officeDocument/2006/bibliography" xmlns:ns31="http://schemas.openxmlformats.org/drawingml/2006/compatibility" xmlns:ns32="http://schemas.openxmlformats.org/drawingml/2006/lockedCanvas">
+<w:styles xmlns:w="http://schemas.openxmlformats.org/wordprocessingml/2006/main" xmlns:r="http://schemas.openxmlformats.org/officeDocument/2006/relationships" xmlns:w14="http://schemas.microsoft.com/office/word/2010/wordml" xmlns:wp="http://schemas.openxmlformats.org/drawingml/2006/wordprocessingDrawing" xmlns:a="http://schemas.openxmlformats.org/drawingml/2006/main" xmlns:m="http://schemas.openxmlformats.org/officeDocument/2006/math" xmlns:w15="http://schemas.microsoft.com/office/word/2012/wordml" xmlns:mc="http://schemas.openxmlformats.org/markup-compatibility/2006" xmlns:ns9="http://schemas.openxmlformats.org/schemaLibrary/2006/main" xmlns:wne="http://schemas.microsoft.com/office/word/2006/wordml" xmlns:c="http://schemas.openxmlformats.org/drawingml/2006/chart" xmlns:ns12="http://schemas.openxmlformats.org/drawingml/2006/chartDrawing" xmlns:dgm="http://schemas.openxmlformats.org/drawingml/2006/diagram" xmlns:pic="http://schemas.openxmlformats.org/drawingml/2006/picture" xmlns:xdr="http://schemas.openxmlformats.org/drawingml/2006/spreadsheetDrawing" xmlns:dsp="http://schemas.microsoft.com/office/drawing/2008/diagram" xmlns:ns17="urn:schemas-microsoft-com:office:excel" xmlns:o="urn:schemas-microsoft-com:office:office" xmlns:v="urn:schemas-microsoft-com:vml" xmlns:w10="urn:schemas-microsoft-com:office:word" xmlns:ns21="urn:schemas-microsoft-com:office:powerpoint" xmlns:ns23="http://schemas.microsoft.com/office/2006/coverPageProps" xmlns:odx="http://opendope.org/xpaths" xmlns:odc="http://opendope.org/conditions" xmlns:odq="http://opendope.org/questions" xmlns:oda="http://opendope.org/answers" xmlns:odi="http://opendope.org/components" xmlns:odgm="http://opendope.org/SmartArt/DataHierarchy" xmlns:ns30="http://schemas.openxmlformats.org/officeDocument/2006/bibliography" xmlns:ns31="http://schemas.openxmlformats.org/drawingml/2006/compatibility" xmlns:ns32="http://schemas.openxmlformats.org/drawingml/2006/lockedCanvas">
   <w:docDefaults>
     <w:rPrDefault>
       <w:rPr>

</xml_diff>